<commit_message>
HandIn2 report, how to roll out dashboard
</commit_message>
<xml_diff>
--- a/Reports/HandIn1.docx
+++ b/Reports/HandIn1.docx
@@ -30,7 +30,21 @@
         <w:rPr>
           <w:lang w:val="en-GB"/>
         </w:rPr>
-        <w:t>Maciej Owczarek 579390, Marcin Grawiński 579370</w:t>
+        <w:t xml:space="preserve">Maciej Owczarek 579390, Marcin </w:t>
+      </w:r>
+      <w:proofErr w:type="spellStart"/>
+      <w:r>
+        <w:rPr>
+          <w:lang w:val="en-GB"/>
+        </w:rPr>
+        <w:t>Grawiński</w:t>
+      </w:r>
+      <w:proofErr w:type="spellEnd"/>
+      <w:r>
+        <w:rPr>
+          <w:lang w:val="en-GB"/>
+        </w:rPr>
+        <w:t xml:space="preserve"> 579370</w:t>
       </w:r>
     </w:p>
     <w:p>
@@ -102,8 +116,18 @@
           <w:sz w:val="28"/>
           <w:lang w:val="en-GB"/>
         </w:rPr>
-        <w:t>Provision a server and deploy a webapp using userdata</w:t>
-      </w:r>
+        <w:t xml:space="preserve">Provision a server and deploy a webapp using </w:t>
+      </w:r>
+      <w:proofErr w:type="spellStart"/>
+      <w:r>
+        <w:rPr>
+          <w:rFonts w:asciiTheme="minorHAnsi" w:hAnsiTheme="minorHAnsi"/>
+          <w:sz w:val="28"/>
+          <w:lang w:val="en-GB"/>
+        </w:rPr>
+        <w:t>userdata</w:t>
+      </w:r>
+      <w:proofErr w:type="spellEnd"/>
     </w:p>
     <w:p>
       <w:pPr>
@@ -369,6 +393,7 @@
           <w:szCs w:val="28"/>
           <w:lang w:val="en-GB"/>
         </w:rPr>
+        <w:lastRenderedPageBreak/>
         <w:t>Provision a load balancer to divide load over multiple servers</w:t>
       </w:r>
     </w:p>
@@ -380,11 +405,7 @@
         <w:t>We used a</w:t>
       </w:r>
       <w:r>
-        <w:t>n Application Load Balancer defined in the Instances.yml file to distribute incoming traffic evenly across multiple EC2 instances. The ALB is configured as internet-</w:t>
-      </w:r>
-      <w:r>
-        <w:lastRenderedPageBreak/>
-        <w:t>facing and is associated with a dedicated security group, ensuring proper access controls. It spans multiple subnets to provide high availability and fault tolerance, and is linked to a target group that monitors the health of registered servers. This setup guarantees that user requests are efficiently balanced among the available instances, improving application performance.</w:t>
+        <w:t>n Application Load Balancer defined in the Instances.yml file to distribute incoming traffic evenly across multiple EC2 instances. The ALB is configured as internet-facing and is associated with a dedicated security group, ensuring proper access controls. It spans multiple subnets to provide high availability and fault tolerance, and is linked to a target group that monitors the health of registered servers. This setup guarantees that user requests are efficiently balanced among the available instances, improving application performance.</w:t>
       </w:r>
     </w:p>
     <w:p>
@@ -629,6 +650,8 @@
         <w:spacing w:before="160" w:after="80"/>
         <w:ind w:left="357" w:hanging="357"/>
         <w:rPr>
+          <w:b/>
+          <w:bCs/>
           <w:sz w:val="28"/>
           <w:szCs w:val="28"/>
           <w:lang w:val="en-GB"/>
@@ -636,6 +659,8 @@
       </w:pPr>
       <w:r>
         <w:rPr>
+          <w:b/>
+          <w:bCs/>
           <w:color w:val="202122"/>
           <w:sz w:val="28"/>
           <w:szCs w:val="28"/>
@@ -673,6 +698,8 @@
         <w:spacing w:before="160" w:after="120"/>
         <w:ind w:left="357" w:hanging="357"/>
         <w:rPr>
+          <w:b/>
+          <w:bCs/>
           <w:sz w:val="28"/>
           <w:szCs w:val="28"/>
           <w:lang w:val="en-GB"/>
@@ -680,6 +707,8 @@
       </w:pPr>
       <w:r>
         <w:rPr>
+          <w:b/>
+          <w:bCs/>
           <w:color w:val="202122"/>
           <w:sz w:val="28"/>
           <w:szCs w:val="28"/>
@@ -720,6 +749,8 @@
         <w:spacing w:before="160" w:after="120"/>
         <w:ind w:left="357" w:hanging="357"/>
         <w:rPr>
+          <w:b/>
+          <w:bCs/>
           <w:sz w:val="28"/>
           <w:szCs w:val="28"/>
           <w:lang w:val="en-GB"/>
@@ -727,6 +758,8 @@
       </w:pPr>
       <w:r>
         <w:rPr>
+          <w:b/>
+          <w:bCs/>
           <w:color w:val="202122"/>
           <w:sz w:val="28"/>
           <w:szCs w:val="28"/>
@@ -776,6 +809,8 @@
         <w:spacing w:before="160" w:after="120"/>
         <w:ind w:left="357" w:hanging="357"/>
         <w:rPr>
+          <w:b/>
+          <w:bCs/>
           <w:sz w:val="28"/>
           <w:szCs w:val="28"/>
           <w:lang w:val="en-GB"/>
@@ -783,6 +818,8 @@
       </w:pPr>
       <w:r>
         <w:rPr>
+          <w:b/>
+          <w:bCs/>
           <w:color w:val="202122"/>
           <w:sz w:val="28"/>
           <w:szCs w:val="28"/>
@@ -814,6 +851,8 @@
         <w:spacing w:before="160" w:after="120"/>
         <w:ind w:left="357" w:hanging="357"/>
         <w:rPr>
+          <w:b/>
+          <w:bCs/>
           <w:sz w:val="28"/>
           <w:szCs w:val="28"/>
           <w:lang w:val="en-GB"/>
@@ -821,6 +860,8 @@
       </w:pPr>
       <w:r>
         <w:rPr>
+          <w:b/>
+          <w:bCs/>
           <w:color w:val="202122"/>
           <w:sz w:val="28"/>
           <w:szCs w:val="28"/>
@@ -860,6 +901,8 @@
         <w:spacing w:before="160" w:after="120"/>
         <w:ind w:left="357" w:hanging="357"/>
         <w:rPr>
+          <w:b/>
+          <w:bCs/>
           <w:sz w:val="28"/>
           <w:szCs w:val="28"/>
           <w:lang w:val="en-GB"/>
@@ -867,6 +910,8 @@
       </w:pPr>
       <w:r>
         <w:rPr>
+          <w:b/>
+          <w:bCs/>
           <w:color w:val="202122"/>
           <w:sz w:val="28"/>
           <w:szCs w:val="28"/>
@@ -920,6 +965,8 @@
         <w:spacing w:before="160" w:after="120"/>
         <w:ind w:left="357" w:hanging="357"/>
         <w:rPr>
+          <w:b/>
+          <w:bCs/>
           <w:sz w:val="28"/>
           <w:szCs w:val="28"/>
           <w:lang w:val="en-GB"/>
@@ -927,6 +974,8 @@
       </w:pPr>
       <w:r>
         <w:rPr>
+          <w:b/>
+          <w:bCs/>
           <w:color w:val="202122"/>
           <w:sz w:val="28"/>
           <w:szCs w:val="28"/>
@@ -941,11 +990,6 @@
       <w:r>
         <w:t>Within the Instances.yml file, the user-data script is configured to set up an export process for the order table. First, it installs mssql-tools18 (with the necessary repository and package updates) to enable the bcp utility, and then creates a dedicated directory ("athenafolder") for storing the export file. The script generates a shell script (upload_to_s3.sh) that uses bcp to export data from the "orders" table into a text file and then uploads this file to the specified S3 bucket using AWS CLI commands, while logging the operation. Finally, a systemd service and timer are configured to run the upload script every hour, ensuring that the exported data is updated regularly for external Athena analysis.</w:t>
       </w:r>
-    </w:p>
-    <w:p>
-      <w:pPr>
-        <w:jc w:val="both"/>
-      </w:pPr>
     </w:p>
     <w:p>
       <w:pPr>
@@ -1138,6 +1182,8 @@
         <w:outlineLvl w:val="1"/>
         <w:rPr>
           <w:rFonts w:ascii="Aptos Display" w:eastAsia="Times New Roman" w:hAnsi="Aptos Display" w:cs="Times New Roman"/>
+          <w:b/>
+          <w:bCs/>
           <w:color w:val="000000" w:themeColor="text1"/>
           <w:sz w:val="36"/>
           <w:szCs w:val="36"/>
@@ -1147,6 +1193,8 @@
       <w:r>
         <w:rPr>
           <w:rFonts w:ascii="Aptos Display" w:eastAsia="Times New Roman" w:hAnsi="Aptos Display" w:cs="Times New Roman"/>
+          <w:b/>
+          <w:bCs/>
           <w:color w:val="000000" w:themeColor="text1"/>
           <w:sz w:val="36"/>
           <w:szCs w:val="36"/>
@@ -1166,7 +1214,23 @@
           <w:rFonts w:ascii="Aptos" w:eastAsia="Aptos" w:hAnsi="Aptos" w:cs="Times New Roman"/>
           <w:lang w:val="en-US"/>
         </w:rPr>
-        <w:t>To rollout the solution first download all files or clone GitHub repository (</w:t>
+        <w:t xml:space="preserve">To rollout the solution first </w:t>
+      </w:r>
+      <w:proofErr w:type="gramStart"/>
+      <w:r>
+        <w:rPr>
+          <w:rFonts w:ascii="Aptos" w:eastAsia="Aptos" w:hAnsi="Aptos" w:cs="Times New Roman"/>
+          <w:lang w:val="en-US"/>
+        </w:rPr>
+        <w:t>download</w:t>
+      </w:r>
+      <w:proofErr w:type="gramEnd"/>
+      <w:r>
+        <w:rPr>
+          <w:rFonts w:ascii="Aptos" w:eastAsia="Aptos" w:hAnsi="Aptos" w:cs="Times New Roman"/>
+          <w:lang w:val="en-US"/>
+        </w:rPr>
+        <w:t xml:space="preserve"> all files or clone GitHub repository (</w:t>
       </w:r>
       <w:hyperlink r:id="rId6" w:history="1">
         <w:r>
@@ -1191,14 +1255,74 @@
           <w:rFonts w:ascii="Aptos" w:eastAsia="Aptos" w:hAnsi="Aptos" w:cs="Times New Roman"/>
           <w:lang w:val="en-US"/>
         </w:rPr>
-        <w:t xml:space="preserve">The lab environment is expected, otherwise, a LabRole with LabInstanceProfile has to be created. </w:t>
-      </w:r>
-      <w:r>
-        <w:rPr>
-          <w:rFonts w:ascii="Aptos" w:eastAsia="Aptos" w:hAnsi="Aptos" w:cs="Times New Roman"/>
-          <w:lang w:val="en-US"/>
-        </w:rPr>
-        <w:t xml:space="preserve">AWS CLI has to be installed and set up with default region and credentials. In the folder with all files execute </w:t>
+        <w:t xml:space="preserve">The lab environment is expected, otherwise, a </w:t>
+      </w:r>
+      <w:proofErr w:type="spellStart"/>
+      <w:r>
+        <w:rPr>
+          <w:rFonts w:ascii="Aptos" w:eastAsia="Aptos" w:hAnsi="Aptos" w:cs="Times New Roman"/>
+          <w:lang w:val="en-US"/>
+        </w:rPr>
+        <w:t>LabRole</w:t>
+      </w:r>
+      <w:proofErr w:type="spellEnd"/>
+      <w:r>
+        <w:rPr>
+          <w:rFonts w:ascii="Aptos" w:eastAsia="Aptos" w:hAnsi="Aptos" w:cs="Times New Roman"/>
+          <w:lang w:val="en-US"/>
+        </w:rPr>
+        <w:t xml:space="preserve"> with </w:t>
+      </w:r>
+      <w:proofErr w:type="spellStart"/>
+      <w:r>
+        <w:rPr>
+          <w:rFonts w:ascii="Aptos" w:eastAsia="Aptos" w:hAnsi="Aptos" w:cs="Times New Roman"/>
+          <w:lang w:val="en-US"/>
+        </w:rPr>
+        <w:t>LabInstanceProfile</w:t>
+      </w:r>
+      <w:proofErr w:type="spellEnd"/>
+      <w:r>
+        <w:rPr>
+          <w:rFonts w:ascii="Aptos" w:eastAsia="Aptos" w:hAnsi="Aptos" w:cs="Times New Roman"/>
+          <w:lang w:val="en-US"/>
+        </w:rPr>
+        <w:t xml:space="preserve"> </w:t>
+      </w:r>
+      <w:r>
+        <w:rPr>
+          <w:rFonts w:ascii="Aptos" w:eastAsia="Aptos" w:hAnsi="Aptos" w:cs="Times New Roman"/>
+          <w:lang w:val="en-US"/>
+        </w:rPr>
+        <w:t>must</w:t>
+      </w:r>
+      <w:r>
+        <w:rPr>
+          <w:rFonts w:ascii="Aptos" w:eastAsia="Aptos" w:hAnsi="Aptos" w:cs="Times New Roman"/>
+          <w:lang w:val="en-US"/>
+        </w:rPr>
+        <w:t xml:space="preserve"> be created. </w:t>
+      </w:r>
+      <w:r>
+        <w:rPr>
+          <w:rFonts w:ascii="Aptos" w:eastAsia="Aptos" w:hAnsi="Aptos" w:cs="Times New Roman"/>
+          <w:lang w:val="en-US"/>
+        </w:rPr>
+        <w:t xml:space="preserve">AWS CLI </w:t>
+      </w:r>
+      <w:r>
+        <w:rPr>
+          <w:rFonts w:ascii="Aptos" w:eastAsia="Aptos" w:hAnsi="Aptos" w:cs="Times New Roman"/>
+          <w:lang w:val="en-US"/>
+        </w:rPr>
+        <w:t>must</w:t>
+      </w:r>
+      <w:r>
+        <w:rPr>
+          <w:rFonts w:ascii="Aptos" w:eastAsia="Aptos" w:hAnsi="Aptos" w:cs="Times New Roman"/>
+          <w:lang w:val="en-US"/>
+        </w:rPr>
+        <w:t xml:space="preserve"> be installed and set up with default region and credentials. In the folder with all files execute </w:t>
       </w:r>
       <w:r>
         <w:rPr>
@@ -1342,6 +1466,7 @@
               </w:rPr>
               <w:t>”, -</w:t>
             </w:r>
+            <w:proofErr w:type="spellStart"/>
             <w:r>
               <w:rPr>
                 <w:i/>
@@ -1351,6 +1476,7 @@
               </w:rPr>
               <w:t>bucketname</w:t>
             </w:r>
+            <w:proofErr w:type="spellEnd"/>
             <w:r>
               <w:rPr>
                 <w:i/>
@@ -1422,6 +1548,7 @@
               </w:rPr>
               <w:t>deploy.sh [-userid “&lt;account user id&gt;”, -</w:t>
             </w:r>
+            <w:proofErr w:type="spellStart"/>
             <w:r>
               <w:rPr>
                 <w:i/>
@@ -1431,6 +1558,7 @@
               </w:rPr>
               <w:t>bucketname</w:t>
             </w:r>
+            <w:proofErr w:type="spellEnd"/>
             <w:r>
               <w:rPr>
                 <w:i/>
@@ -1543,7 +1671,23 @@
           <w:rFonts w:ascii="Aptos" w:eastAsia="Aptos" w:hAnsi="Aptos" w:cs="Times New Roman"/>
           <w:lang w:val="en-US"/>
         </w:rPr>
-        <w:t xml:space="preserve"> – optional, name used to create a bucket. It will be concatenated with userid to decrease chance of name collision, </w:t>
+        <w:t xml:space="preserve"> – optional, name used to create a bucket. It will be concatenated with </w:t>
+      </w:r>
+      <w:proofErr w:type="spellStart"/>
+      <w:r>
+        <w:rPr>
+          <w:rFonts w:ascii="Aptos" w:eastAsia="Aptos" w:hAnsi="Aptos" w:cs="Times New Roman"/>
+          <w:lang w:val="en-US"/>
+        </w:rPr>
+        <w:t>userid</w:t>
+      </w:r>
+      <w:proofErr w:type="spellEnd"/>
+      <w:r>
+        <w:rPr>
+          <w:rFonts w:ascii="Aptos" w:eastAsia="Aptos" w:hAnsi="Aptos" w:cs="Times New Roman"/>
+          <w:lang w:val="en-US"/>
+        </w:rPr>
+        <w:t xml:space="preserve"> to decrease chance of name collision, </w:t>
       </w:r>
       <w:r>
         <w:rPr>
@@ -1564,7 +1708,23 @@
           <w:rFonts w:ascii="Aptos" w:eastAsia="Aptos" w:hAnsi="Aptos" w:cs="Times New Roman"/>
           <w:lang w:val="en-US"/>
         </w:rPr>
-        <w:t>“athena-data-bucket”</w:t>
+        <w:t>“</w:t>
+      </w:r>
+      <w:proofErr w:type="spellStart"/>
+      <w:r>
+        <w:rPr>
+          <w:rFonts w:ascii="Aptos" w:eastAsia="Aptos" w:hAnsi="Aptos" w:cs="Times New Roman"/>
+          <w:lang w:val="en-US"/>
+        </w:rPr>
+        <w:t>athena</w:t>
+      </w:r>
+      <w:proofErr w:type="spellEnd"/>
+      <w:r>
+        <w:rPr>
+          <w:rFonts w:ascii="Aptos" w:eastAsia="Aptos" w:hAnsi="Aptos" w:cs="Times New Roman"/>
+          <w:lang w:val="en-US"/>
+        </w:rPr>
+        <w:t>-data-bucket”</w:t>
       </w:r>
     </w:p>
     <w:p>
@@ -1580,7 +1740,21 @@
           <w:lang w:val="en-US"/>
         </w:rPr>
         <w:br/>
-        <w:t>After all stacks are created, the link to the website will be outputed to the terminal.</w:t>
+        <w:t xml:space="preserve">After all stacks are created, the link to the website will be </w:t>
+      </w:r>
+      <w:r>
+        <w:rPr>
+          <w:rFonts w:ascii="Aptos" w:eastAsia="Aptos" w:hAnsi="Aptos" w:cs="Times New Roman"/>
+          <w:lang w:val="en-US"/>
+        </w:rPr>
+        <w:t>outputted</w:t>
+      </w:r>
+      <w:r>
+        <w:rPr>
+          <w:rFonts w:ascii="Aptos" w:eastAsia="Aptos" w:hAnsi="Aptos" w:cs="Times New Roman"/>
+          <w:lang w:val="en-US"/>
+        </w:rPr>
+        <w:t xml:space="preserve"> to the terminal.</w:t>
       </w:r>
       <w:r>
         <w:rPr>
@@ -1609,7 +1783,32 @@
           <w:rFonts w:ascii="Aptos" w:eastAsia="Aptos" w:hAnsi="Aptos" w:cs="Times New Roman"/>
           <w:lang w:val="en-US"/>
         </w:rPr>
-        <w:t>To deploy static website on the S3 Bucket go to folder with bucketscript.ps1 and website.json and execute</w:t>
+        <w:t xml:space="preserve">To deploy static website on the S3 Bucket go to folder with bucketscript.ps1 and </w:t>
+      </w:r>
+      <w:proofErr w:type="spellStart"/>
+      <w:proofErr w:type="gramStart"/>
+      <w:r>
+        <w:rPr>
+          <w:rFonts w:ascii="Aptos" w:eastAsia="Aptos" w:hAnsi="Aptos" w:cs="Times New Roman"/>
+          <w:lang w:val="en-US"/>
+        </w:rPr>
+        <w:t>website.json</w:t>
+      </w:r>
+      <w:proofErr w:type="spellEnd"/>
+      <w:proofErr w:type="gramEnd"/>
+      <w:r>
+        <w:rPr>
+          <w:rFonts w:ascii="Aptos" w:eastAsia="Aptos" w:hAnsi="Aptos" w:cs="Times New Roman"/>
+          <w:lang w:val="en-US"/>
+        </w:rPr>
+        <w:t xml:space="preserve"> and execute</w:t>
+      </w:r>
+      <w:r>
+        <w:rPr>
+          <w:rFonts w:ascii="Aptos" w:eastAsia="Aptos" w:hAnsi="Aptos" w:cs="Times New Roman"/>
+          <w:lang w:val="en-US"/>
+        </w:rPr>
+        <w:t>.</w:t>
       </w:r>
       <w:r>
         <w:rPr>
@@ -1710,6 +1909,7 @@
               </w:rPr>
               <w:t>bucketscript.ps1 [-userid “&lt;account user id&gt;”, -</w:t>
             </w:r>
+            <w:proofErr w:type="spellStart"/>
             <w:r>
               <w:rPr>
                 <w:i/>
@@ -1719,6 +1919,7 @@
               </w:rPr>
               <w:t>bucketname</w:t>
             </w:r>
+            <w:proofErr w:type="spellEnd"/>
             <w:r>
               <w:rPr>
                 <w:i/>
@@ -1842,6 +2043,7 @@
               </w:rPr>
               <w:t>bucketscript.sh [-userid “&lt;account user id&gt;”, -</w:t>
             </w:r>
+            <w:proofErr w:type="spellStart"/>
             <w:r>
               <w:rPr>
                 <w:i/>
@@ -1851,6 +2053,7 @@
               </w:rPr>
               <w:t>bucketname</w:t>
             </w:r>
+            <w:proofErr w:type="spellEnd"/>
             <w:r>
               <w:rPr>
                 <w:i/>
@@ -2014,7 +2217,28 @@
           <w:rFonts w:ascii="Aptos" w:eastAsia="Aptos" w:hAnsi="Aptos" w:cs="Times New Roman"/>
           <w:lang w:val="en-US"/>
         </w:rPr>
-        <w:t>The link to the website will be outputed to the terminal</w:t>
+        <w:t xml:space="preserve">The link to the website will be </w:t>
+      </w:r>
+      <w:r>
+        <w:rPr>
+          <w:rFonts w:ascii="Aptos" w:eastAsia="Aptos" w:hAnsi="Aptos" w:cs="Times New Roman"/>
+          <w:lang w:val="en-US"/>
+        </w:rPr>
+        <w:t>outputted</w:t>
+      </w:r>
+      <w:r>
+        <w:rPr>
+          <w:rFonts w:ascii="Aptos" w:eastAsia="Aptos" w:hAnsi="Aptos" w:cs="Times New Roman"/>
+          <w:lang w:val="en-US"/>
+        </w:rPr>
+        <w:t xml:space="preserve"> to the terminal</w:t>
+      </w:r>
+      <w:r>
+        <w:rPr>
+          <w:rFonts w:ascii="Aptos" w:eastAsia="Aptos" w:hAnsi="Aptos" w:cs="Times New Roman"/>
+          <w:lang w:val="en-US"/>
+        </w:rPr>
+        <w:t>.</w:t>
       </w:r>
       <w:r>
         <w:rPr>
@@ -2036,7 +2260,30 @@
           <w:rFonts w:ascii="Aptos" w:eastAsia="Aptos" w:hAnsi="Aptos" w:cs="Times New Roman"/>
           <w:lang w:val="en-US"/>
         </w:rPr>
-        <w:t>To connect to the ElasticStack and see logs of the application as admin, execute</w:t>
+        <w:t xml:space="preserve">To connect to the </w:t>
+      </w:r>
+      <w:proofErr w:type="spellStart"/>
+      <w:r>
+        <w:rPr>
+          <w:rFonts w:ascii="Aptos" w:eastAsia="Aptos" w:hAnsi="Aptos" w:cs="Times New Roman"/>
+          <w:lang w:val="en-US"/>
+        </w:rPr>
+        <w:t>ElasticStack</w:t>
+      </w:r>
+      <w:proofErr w:type="spellEnd"/>
+      <w:r>
+        <w:rPr>
+          <w:rFonts w:ascii="Aptos" w:eastAsia="Aptos" w:hAnsi="Aptos" w:cs="Times New Roman"/>
+          <w:lang w:val="en-US"/>
+        </w:rPr>
+        <w:t xml:space="preserve"> and see logs of the application as admin, execute</w:t>
+      </w:r>
+      <w:r>
+        <w:rPr>
+          <w:rFonts w:ascii="Aptos" w:eastAsia="Aptos" w:hAnsi="Aptos" w:cs="Times New Roman"/>
+          <w:lang w:val="en-US"/>
+        </w:rPr>
+        <w:t>.</w:t>
       </w:r>
     </w:p>
     <w:tbl>
@@ -2263,6 +2510,7 @@
               </w:rPr>
               <w:t>connect_admins.</w:t>
             </w:r>
+            <w:proofErr w:type="spellStart"/>
             <w:r>
               <w:rPr>
                 <w:i/>
@@ -2270,7 +2518,17 @@
                 <w:color w:val="404040" w:themeColor="text1" w:themeTint="BF"/>
                 <w:lang w:val="en-US"/>
               </w:rPr>
-              <w:t xml:space="preserve">sh </w:t>
+              <w:t>sh</w:t>
+            </w:r>
+            <w:proofErr w:type="spellEnd"/>
+            <w:r>
+              <w:rPr>
+                <w:i/>
+                <w:iCs/>
+                <w:color w:val="404040" w:themeColor="text1" w:themeTint="BF"/>
+                <w:lang w:val="en-US"/>
+              </w:rPr>
+              <w:t xml:space="preserve"> </w:t>
             </w:r>
             <w:r>
               <w:rPr>
@@ -2489,8 +2747,37 @@
           <w:rFonts w:ascii="Aptos" w:eastAsia="Aptos" w:hAnsi="Aptos" w:cs="Times New Roman"/>
           <w:lang w:val="en-US"/>
         </w:rPr>
-        <w:t>The link to the website will be outputed to the terminal</w:t>
-      </w:r>
+        <w:t xml:space="preserve">The link to the website will be </w:t>
+      </w:r>
+      <w:r>
+        <w:rPr>
+          <w:rFonts w:ascii="Aptos" w:eastAsia="Aptos" w:hAnsi="Aptos" w:cs="Times New Roman"/>
+          <w:lang w:val="en-US"/>
+        </w:rPr>
+        <w:t>outputted</w:t>
+      </w:r>
+      <w:r>
+        <w:rPr>
+          <w:rFonts w:ascii="Aptos" w:eastAsia="Aptos" w:hAnsi="Aptos" w:cs="Times New Roman"/>
+          <w:lang w:val="en-US"/>
+        </w:rPr>
+        <w:t xml:space="preserve"> to the terminal</w:t>
+      </w:r>
+      <w:r>
+        <w:rPr>
+          <w:rFonts w:ascii="Aptos" w:eastAsia="Aptos" w:hAnsi="Aptos" w:cs="Times New Roman"/>
+          <w:lang w:val="en-US"/>
+        </w:rPr>
+        <w:t>.</w:t>
+      </w:r>
+    </w:p>
+    <w:p>
+      <w:pPr>
+        <w:rPr>
+          <w:rFonts w:ascii="Aptos" w:eastAsia="Aptos" w:hAnsi="Aptos" w:cs="Times New Roman"/>
+          <w:lang w:val="en-US"/>
+        </w:rPr>
+      </w:pPr>
     </w:p>
     <w:p>
       <w:pPr>
@@ -2499,6 +2786,27 @@
           <w:lang w:val="en-US"/>
         </w:rPr>
       </w:pPr>
+      <w:r>
+        <w:rPr>
+          <w:lang w:val="en-US"/>
+        </w:rPr>
+        <w:t xml:space="preserve">On Kibana website (default - localhost:8080), </w:t>
+      </w:r>
+      <w:r>
+        <w:t>a new dashboard needs to be created in the Discover tab with logs tagged as filebeat</w:t>
+      </w:r>
+      <w:r>
+        <w:t xml:space="preserve"> </w:t>
+      </w:r>
+      <w:r>
+        <w:t>(e.g., filebeat-*</w:t>
+      </w:r>
+      <w:r>
+        <w:t>)</w:t>
+      </w:r>
+      <w:r>
+        <w:t>.</w:t>
+      </w:r>
     </w:p>
     <w:p>
       <w:pPr>
@@ -2624,7 +2932,21 @@
         <w:rPr>
           <w:lang w:val="en-US"/>
         </w:rPr>
-        <w:t>Right now the application stores a session in memory and a load balancer keeps track of which client should go to which instance. This is bad as if an instance is deleted, the session will be terminated.</w:t>
+        <w:t xml:space="preserve">Right </w:t>
+      </w:r>
+      <w:proofErr w:type="gramStart"/>
+      <w:r>
+        <w:rPr>
+          <w:lang w:val="en-US"/>
+        </w:rPr>
+        <w:t>now</w:t>
+      </w:r>
+      <w:proofErr w:type="gramEnd"/>
+      <w:r>
+        <w:rPr>
+          <w:lang w:val="en-US"/>
+        </w:rPr>
+        <w:t xml:space="preserve"> the application stores a session in memory and a load balancer keeps track of which client should go to which instance. This is bad as if an instance is deleted, the session will be terminated.</w:t>
       </w:r>
     </w:p>
     <w:p>
@@ -4330,7 +4652,7 @@
         <w:kern w:val="2"/>
         <w:sz w:val="24"/>
         <w:szCs w:val="24"/>
-        <w:lang w:eastAsia="en-US" w:bidi="ar-SA"/>
+        <w:lang w:val="en-PL" w:eastAsia="en-US" w:bidi="ar-SA"/>
         <w14:ligatures w14:val="standardContextual"/>
       </w:rPr>
     </w:rPrDefault>
@@ -4748,7 +5070,7 @@
     <w:uiPriority w:val="9"/>
     <w:unhideWhenUsed/>
     <w:qFormat/>
-    <w:rsid w:val="00722A6C"/>
+    <w:rsid w:val="00054421"/>
     <w:pPr>
       <w:keepNext/>
       <w:keepLines/>
@@ -4757,8 +5079,8 @@
     </w:pPr>
     <w:rPr>
       <w:rFonts w:asciiTheme="majorHAnsi" w:eastAsiaTheme="majorEastAsia" w:hAnsiTheme="majorHAnsi" w:cstheme="majorBidi"/>
+      <w:b/>
       <w:color w:val="000000" w:themeColor="text1"/>
-      <w:sz w:val="32"/>
       <w:szCs w:val="32"/>
     </w:rPr>
   </w:style>
@@ -4959,11 +5281,11 @@
     <w:basedOn w:val="DefaultParagraphFont"/>
     <w:link w:val="Heading2"/>
     <w:uiPriority w:val="9"/>
-    <w:rsid w:val="00722A6C"/>
+    <w:rsid w:val="00054421"/>
     <w:rPr>
       <w:rFonts w:asciiTheme="majorHAnsi" w:eastAsiaTheme="majorEastAsia" w:hAnsiTheme="majorHAnsi" w:cstheme="majorBidi"/>
+      <w:b/>
       <w:color w:val="000000" w:themeColor="text1"/>
-      <w:sz w:val="32"/>
       <w:szCs w:val="32"/>
     </w:rPr>
   </w:style>
@@ -5265,6 +5587,19 @@
         <w:insideV w:val="single" w:sz="4" w:space="0" w:color="auto"/>
       </w:tblBorders>
     </w:tblPr>
+  </w:style>
+  <w:style w:type="character" w:styleId="HTMLCode">
+    <w:name w:val="HTML Code"/>
+    <w:basedOn w:val="DefaultParagraphFont"/>
+    <w:uiPriority w:val="99"/>
+    <w:semiHidden/>
+    <w:unhideWhenUsed/>
+    <w:rsid w:val="008E520E"/>
+    <w:rPr>
+      <w:rFonts w:ascii="Courier New" w:eastAsia="Times New Roman" w:hAnsi="Courier New" w:cs="Courier New"/>
+      <w:sz w:val="20"/>
+      <w:szCs w:val="20"/>
+    </w:rPr>
   </w:style>
 </w:styles>
 </file>

</xml_diff>